<commit_message>
Resubmission of Assignment 2
</commit_message>
<xml_diff>
--- a/Assignments/Assignment 2/Assignment 2.docx
+++ b/Assignments/Assignment 2/Assignment 2.docx
@@ -68,13 +68,12 @@
         <w:rPr>
           <w:b/>
           <w:bCs/>
-          <w:noProof/>
         </w:rPr>
         <w:drawing>
-          <wp:inline distT="0" distB="0" distL="0" distR="0" wp14:anchorId="03DE617E" wp14:editId="2B9E7CD4">
-            <wp:extent cx="5727700" cy="3226435"/>
-            <wp:effectExtent l="0" t="0" r="6350" b="0"/>
-            <wp:docPr id="1260778570" name="Picture 1"/>
+          <wp:inline distT="0" distB="0" distL="0" distR="0" wp14:anchorId="54C2A1EC" wp14:editId="6C9BBBAB">
+            <wp:extent cx="5731510" cy="3234055"/>
+            <wp:effectExtent l="0" t="0" r="2540" b="4445"/>
+            <wp:docPr id="120921297" name="Picture 1"/>
             <wp:cNvGraphicFramePr>
               <a:graphicFrameLocks xmlns:a="http://schemas.openxmlformats.org/drawingml/2006/main" noChangeAspect="1"/>
             </wp:cNvGraphicFramePr>
@@ -82,36 +81,23 @@
               <a:graphicData uri="http://schemas.openxmlformats.org/drawingml/2006/picture">
                 <pic:pic xmlns:pic="http://schemas.openxmlformats.org/drawingml/2006/picture">
                   <pic:nvPicPr>
-                    <pic:cNvPr id="0" name="Picture 1"/>
-                    <pic:cNvPicPr>
-                      <a:picLocks noChangeAspect="1" noChangeArrowheads="1"/>
-                    </pic:cNvPicPr>
+                    <pic:cNvPr id="120921297" name=""/>
+                    <pic:cNvPicPr/>
                   </pic:nvPicPr>
                   <pic:blipFill>
-                    <a:blip r:embed="rId5">
-                      <a:extLst>
-                        <a:ext uri="{28A0092B-C50C-407E-A947-70E740481C1C}">
-                          <a14:useLocalDpi xmlns:a14="http://schemas.microsoft.com/office/drawing/2010/main" val="0"/>
-                        </a:ext>
-                      </a:extLst>
-                    </a:blip>
-                    <a:srcRect/>
+                    <a:blip r:embed="rId5"/>
                     <a:stretch>
                       <a:fillRect/>
                     </a:stretch>
                   </pic:blipFill>
-                  <pic:spPr bwMode="auto">
+                  <pic:spPr>
                     <a:xfrm>
                       <a:off x="0" y="0"/>
-                      <a:ext cx="5727700" cy="3226435"/>
+                      <a:ext cx="5731510" cy="3234055"/>
                     </a:xfrm>
                     <a:prstGeom prst="rect">
                       <a:avLst/>
                     </a:prstGeom>
-                    <a:noFill/>
-                    <a:ln>
-                      <a:noFill/>
-                    </a:ln>
                   </pic:spPr>
                 </pic:pic>
               </a:graphicData>
@@ -127,18 +113,21 @@
         <w:tblLook w:val="04A0" w:firstRow="1" w:lastRow="0" w:firstColumn="1" w:lastColumn="0" w:noHBand="0" w:noVBand="1"/>
       </w:tblPr>
       <w:tblGrid>
-        <w:gridCol w:w="1130"/>
-        <w:gridCol w:w="1126"/>
-        <w:gridCol w:w="1126"/>
-        <w:gridCol w:w="1127"/>
-        <w:gridCol w:w="1127"/>
-        <w:gridCol w:w="1127"/>
-        <w:gridCol w:w="1127"/>
+        <w:gridCol w:w="1291"/>
+        <w:gridCol w:w="1286"/>
+        <w:gridCol w:w="1286"/>
+        <w:gridCol w:w="1287"/>
+        <w:gridCol w:w="1287"/>
+        <w:gridCol w:w="1287"/>
+        <w:gridCol w:w="1287"/>
       </w:tblGrid>
       <w:tr>
+        <w:trPr>
+          <w:trHeight w:val="294"/>
+        </w:trPr>
         <w:tc>
           <w:tcPr>
-            <w:tcW w:w="1130" w:type="dxa"/>
+            <w:tcW w:w="1291" w:type="dxa"/>
             <w:shd w:val="clear" w:color="auto" w:fill="D9D9D9" w:themeFill="background1" w:themeFillShade="D9"/>
           </w:tcPr>
           <w:p>
@@ -159,7 +148,7 @@
         </w:tc>
         <w:tc>
           <w:tcPr>
-            <w:tcW w:w="1126" w:type="dxa"/>
+            <w:tcW w:w="1286" w:type="dxa"/>
             <w:shd w:val="clear" w:color="auto" w:fill="D9D9D9" w:themeFill="background1" w:themeFillShade="D9"/>
           </w:tcPr>
           <w:p>
@@ -169,6 +158,7 @@
                 <w:bCs/>
               </w:rPr>
             </w:pPr>
+            <w:proofErr w:type="spellStart"/>
             <w:r>
               <w:rPr>
                 <w:b/>
@@ -176,11 +166,12 @@
               </w:rPr>
               <w:t>Dijkstaras</w:t>
             </w:r>
+            <w:proofErr w:type="spellEnd"/>
           </w:p>
         </w:tc>
         <w:tc>
           <w:tcPr>
-            <w:tcW w:w="1126" w:type="dxa"/>
+            <w:tcW w:w="1286" w:type="dxa"/>
             <w:shd w:val="clear" w:color="auto" w:fill="D9D9D9" w:themeFill="background1" w:themeFillShade="D9"/>
           </w:tcPr>
           <w:p>
@@ -201,7 +192,7 @@
         </w:tc>
         <w:tc>
           <w:tcPr>
-            <w:tcW w:w="1127" w:type="dxa"/>
+            <w:tcW w:w="1287" w:type="dxa"/>
             <w:shd w:val="clear" w:color="auto" w:fill="D9D9D9" w:themeFill="background1" w:themeFillShade="D9"/>
           </w:tcPr>
           <w:p>
@@ -222,7 +213,7 @@
         </w:tc>
         <w:tc>
           <w:tcPr>
-            <w:tcW w:w="1127" w:type="dxa"/>
+            <w:tcW w:w="1287" w:type="dxa"/>
             <w:shd w:val="clear" w:color="auto" w:fill="D9D9D9" w:themeFill="background1" w:themeFillShade="D9"/>
           </w:tcPr>
           <w:p>
@@ -243,7 +234,7 @@
         </w:tc>
         <w:tc>
           <w:tcPr>
-            <w:tcW w:w="1127" w:type="dxa"/>
+            <w:tcW w:w="1287" w:type="dxa"/>
             <w:shd w:val="clear" w:color="auto" w:fill="D9D9D9" w:themeFill="background1" w:themeFillShade="D9"/>
           </w:tcPr>
           <w:p>
@@ -264,7 +255,7 @@
         </w:tc>
         <w:tc>
           <w:tcPr>
-            <w:tcW w:w="1127" w:type="dxa"/>
+            <w:tcW w:w="1287" w:type="dxa"/>
             <w:shd w:val="clear" w:color="auto" w:fill="D9D9D9" w:themeFill="background1" w:themeFillShade="D9"/>
           </w:tcPr>
           <w:p>
@@ -285,9 +276,12 @@
         </w:tc>
       </w:tr>
       <w:tr>
+        <w:trPr>
+          <w:trHeight w:val="278"/>
+        </w:trPr>
         <w:tc>
           <w:tcPr>
-            <w:tcW w:w="1130" w:type="dxa"/>
+            <w:tcW w:w="1291" w:type="dxa"/>
             <w:shd w:val="clear" w:color="auto" w:fill="D9D9D9" w:themeFill="background1" w:themeFillShade="D9"/>
           </w:tcPr>
           <w:p>
@@ -308,7 +302,7 @@
         </w:tc>
         <w:tc>
           <w:tcPr>
-            <w:tcW w:w="1126" w:type="dxa"/>
+            <w:tcW w:w="1286" w:type="dxa"/>
           </w:tcPr>
           <w:p>
             <w:r>
@@ -318,17 +312,23 @@
         </w:tc>
         <w:tc>
           <w:tcPr>
-            <w:tcW w:w="1126" w:type="dxa"/>
+            <w:tcW w:w="1286" w:type="dxa"/>
           </w:tcPr>
           <w:p>
             <w:r>
-              <w:t>30.6274</w:t>
+              <w:t>30.</w:t>
+            </w:r>
+            <w:r>
+              <w:t xml:space="preserve"> </w:t>
+            </w:r>
+            <w:r>
+              <w:t>1421</w:t>
             </w:r>
           </w:p>
         </w:tc>
         <w:tc>
           <w:tcPr>
-            <w:tcW w:w="1127" w:type="dxa"/>
+            <w:tcW w:w="1287" w:type="dxa"/>
           </w:tcPr>
           <w:p>
             <w:r>
@@ -338,7 +338,7 @@
         </w:tc>
         <w:tc>
           <w:tcPr>
-            <w:tcW w:w="1127" w:type="dxa"/>
+            <w:tcW w:w="1287" w:type="dxa"/>
           </w:tcPr>
           <w:p>
             <w:r>
@@ -348,7 +348,7 @@
         </w:tc>
         <w:tc>
           <w:tcPr>
-            <w:tcW w:w="1127" w:type="dxa"/>
+            <w:tcW w:w="1287" w:type="dxa"/>
           </w:tcPr>
           <w:p>
             <w:r>
@@ -358,7 +358,7 @@
         </w:tc>
         <w:tc>
           <w:tcPr>
-            <w:tcW w:w="1127" w:type="dxa"/>
+            <w:tcW w:w="1287" w:type="dxa"/>
           </w:tcPr>
           <w:p>
             <w:r>
@@ -368,9 +368,12 @@
         </w:tc>
       </w:tr>
       <w:tr>
+        <w:trPr>
+          <w:trHeight w:val="278"/>
+        </w:trPr>
         <w:tc>
           <w:tcPr>
-            <w:tcW w:w="1130" w:type="dxa"/>
+            <w:tcW w:w="1291" w:type="dxa"/>
             <w:shd w:val="clear" w:color="auto" w:fill="D9D9D9" w:themeFill="background1" w:themeFillShade="D9"/>
           </w:tcPr>
           <w:p>
@@ -391,7 +394,7 @@
         </w:tc>
         <w:tc>
           <w:tcPr>
-            <w:tcW w:w="1126" w:type="dxa"/>
+            <w:tcW w:w="1286" w:type="dxa"/>
           </w:tcPr>
           <w:p>
             <w:r>
@@ -401,51 +404,51 @@
         </w:tc>
         <w:tc>
           <w:tcPr>
-            <w:tcW w:w="1126" w:type="dxa"/>
+            <w:tcW w:w="1286" w:type="dxa"/>
           </w:tcPr>
           <w:p>
             <w:r>
-              <w:t>408</w:t>
+              <w:t>363</w:t>
             </w:r>
           </w:p>
         </w:tc>
         <w:tc>
           <w:tcPr>
-            <w:tcW w:w="1127" w:type="dxa"/>
+            <w:tcW w:w="1287" w:type="dxa"/>
           </w:tcPr>
           <w:p>
             <w:r>
-              <w:t>375</w:t>
+              <w:t>173</w:t>
             </w:r>
           </w:p>
         </w:tc>
         <w:tc>
           <w:tcPr>
-            <w:tcW w:w="1127" w:type="dxa"/>
+            <w:tcW w:w="1287" w:type="dxa"/>
           </w:tcPr>
           <w:p>
             <w:r>
-              <w:t>333</w:t>
+              <w:t>145</w:t>
             </w:r>
           </w:p>
         </w:tc>
         <w:tc>
           <w:tcPr>
-            <w:tcW w:w="1127" w:type="dxa"/>
+            <w:tcW w:w="1287" w:type="dxa"/>
           </w:tcPr>
           <w:p>
             <w:r>
-              <w:t>310</w:t>
+              <w:t>149</w:t>
             </w:r>
           </w:p>
         </w:tc>
         <w:tc>
           <w:tcPr>
-            <w:tcW w:w="1127" w:type="dxa"/>
+            <w:tcW w:w="1287" w:type="dxa"/>
           </w:tcPr>
           <w:p>
             <w:r>
-              <w:t>306</w:t>
+              <w:t>141</w:t>
             </w:r>
           </w:p>
         </w:tc>
@@ -964,7 +967,23 @@
           <w:b/>
           <w:bCs/>
         </w:rPr>
-        <w:t>Dijkstra's Algorithm (dijkstra)</w:t>
+        <w:t>Dijkstra's Algorithm (</w:t>
+      </w:r>
+      <w:proofErr w:type="spellStart"/>
+      <w:r>
+        <w:rPr>
+          <w:b/>
+          <w:bCs/>
+        </w:rPr>
+        <w:t>dijkstra</w:t>
+      </w:r>
+      <w:proofErr w:type="spellEnd"/>
+      <w:r>
+        <w:rPr>
+          <w:b/>
+          <w:bCs/>
+        </w:rPr>
+        <w:t>)</w:t>
       </w:r>
     </w:p>
     <w:p>
@@ -975,7 +994,20 @@
     <w:p/>
     <w:p>
       <w:r>
-        <w:t xml:space="preserve">def dijkstra(self, start): </w:t>
+        <w:t xml:space="preserve">def </w:t>
+      </w:r>
+      <w:proofErr w:type="spellStart"/>
+      <w:proofErr w:type="gramStart"/>
+      <w:r>
+        <w:t>dijkstra</w:t>
+      </w:r>
+      <w:proofErr w:type="spellEnd"/>
+      <w:r>
+        <w:t>(</w:t>
+      </w:r>
+      <w:proofErr w:type="gramEnd"/>
+      <w:r>
+        <w:t xml:space="preserve">self, start): </w:t>
       </w:r>
     </w:p>
     <w:p>
@@ -1052,6 +1084,7 @@
           <w:numId w:val="14"/>
         </w:numPr>
       </w:pPr>
+      <w:proofErr w:type="spellStart"/>
       <w:r>
         <w:rPr>
           <w:b/>
@@ -1059,6 +1092,7 @@
         </w:rPr>
         <w:t>dist</w:t>
       </w:r>
+      <w:proofErr w:type="spellEnd"/>
       <w:r>
         <w:t>: A dictionary containing the shortest distances from the starting vertex to all other vertices.</w:t>
       </w:r>
@@ -1093,7 +1127,23 @@
           <w:b/>
           <w:bCs/>
         </w:rPr>
-        <w:t>Shortest Path with Distances (shortest_path_with_distances)</w:t>
+        <w:t>Shortest Path with Distances (</w:t>
+      </w:r>
+      <w:proofErr w:type="spellStart"/>
+      <w:r>
+        <w:rPr>
+          <w:b/>
+          <w:bCs/>
+        </w:rPr>
+        <w:t>shortest_path_with_distances</w:t>
+      </w:r>
+      <w:proofErr w:type="spellEnd"/>
+      <w:r>
+        <w:rPr>
+          <w:b/>
+          <w:bCs/>
+        </w:rPr>
+        <w:t>)</w:t>
       </w:r>
     </w:p>
     <w:p>
@@ -1103,7 +1153,23 @@
     </w:p>
     <w:p>
       <w:r>
-        <w:t xml:space="preserve">def shortest_path_with_distances(self, start, end, parent): </w:t>
+        <w:t xml:space="preserve">def </w:t>
+      </w:r>
+      <w:proofErr w:type="spellStart"/>
+      <w:r>
+        <w:t>shortest_path_with_</w:t>
+      </w:r>
+      <w:proofErr w:type="gramStart"/>
+      <w:r>
+        <w:t>distances</w:t>
+      </w:r>
+      <w:proofErr w:type="spellEnd"/>
+      <w:r>
+        <w:t>(</w:t>
+      </w:r>
+      <w:proofErr w:type="gramEnd"/>
+      <w:r>
+        <w:t xml:space="preserve">self, start, end, parent): </w:t>
       </w:r>
     </w:p>
     <w:p>
@@ -1233,6 +1299,7 @@
           <w:numId w:val="16"/>
         </w:numPr>
       </w:pPr>
+      <w:proofErr w:type="spellStart"/>
       <w:r>
         <w:rPr>
           <w:b/>
@@ -1240,6 +1307,7 @@
         </w:rPr>
         <w:t>distances_between</w:t>
       </w:r>
+      <w:proofErr w:type="spellEnd"/>
       <w:r>
         <w:t>: A dictionary containing distances between vertices in the shortest path.</w:t>
       </w:r>
@@ -1256,7 +1324,23 @@
           <w:b/>
           <w:bCs/>
         </w:rPr>
-        <w:t>Weighted A* Algorithm (weighted_a_star)</w:t>
+        <w:t>Weighted A* Algorithm (</w:t>
+      </w:r>
+      <w:proofErr w:type="spellStart"/>
+      <w:r>
+        <w:rPr>
+          <w:b/>
+          <w:bCs/>
+        </w:rPr>
+        <w:t>weighted_a_star</w:t>
+      </w:r>
+      <w:proofErr w:type="spellEnd"/>
+      <w:r>
+        <w:rPr>
+          <w:b/>
+          <w:bCs/>
+        </w:rPr>
+        <w:t>)</w:t>
       </w:r>
     </w:p>
     <w:p>
@@ -1266,7 +1350,23 @@
     </w:p>
     <w:p>
       <w:r>
-        <w:t xml:space="preserve">def weighted_a_star(self, start, weight=1): </w:t>
+        <w:t xml:space="preserve">def </w:t>
+      </w:r>
+      <w:proofErr w:type="spellStart"/>
+      <w:r>
+        <w:t>weighted_a_</w:t>
+      </w:r>
+      <w:proofErr w:type="gramStart"/>
+      <w:r>
+        <w:t>star</w:t>
+      </w:r>
+      <w:proofErr w:type="spellEnd"/>
+      <w:r>
+        <w:t>(</w:t>
+      </w:r>
+      <w:proofErr w:type="gramEnd"/>
+      <w:r>
+        <w:t xml:space="preserve">self, start, weight=1): </w:t>
       </w:r>
     </w:p>
     <w:p>
@@ -1361,6 +1461,7 @@
           <w:numId w:val="18"/>
         </w:numPr>
       </w:pPr>
+      <w:proofErr w:type="spellStart"/>
       <w:r>
         <w:rPr>
           <w:b/>
@@ -1368,6 +1469,7 @@
         </w:rPr>
         <w:t>dist</w:t>
       </w:r>
+      <w:proofErr w:type="spellEnd"/>
       <w:r>
         <w:t>: A dictionary containing the shortest distances from the starting vertex to all other vertices.</w:t>
       </w:r>

</xml_diff>